<commit_message>
Piccole modifiche a storia7.docx
</commit_message>
<xml_diff>
--- a/analisi/storia7.docx
+++ b/analisi/storia7.docx
@@ -12,7 +12,6 @@
           <w:szCs w:val="32"/>
         </w:rPr>
       </w:pPr>
-      <w:bookmarkStart w:id="0" w:name="_GoBack"/>
       <w:r>
         <w:rPr>
           <w:b/>
@@ -23,7 +22,6 @@
         <w:t>MODIFICA DEI DATI DI UN LIBRO</w:t>
       </w:r>
     </w:p>
-    <w:bookmarkEnd w:id="0"/>
     <w:p>
       <w:pPr>
         <w:rPr>
@@ -101,7 +99,28 @@
           <w:szCs w:val="24"/>
         </w:rPr>
         <w:tab/>
-        <w:t xml:space="preserve">L’utente seleziona il tasto “modifica” e il sistema mostra un </w:t>
+        <w:t>Dalla schermata di visualizzazione del libro (S4), l</w:t>
+      </w:r>
+      <w:r>
+        <w:rPr>
+          <w:sz w:val="24"/>
+          <w:szCs w:val="24"/>
+        </w:rPr>
+        <w:t>’utente seleziona il tasto “</w:t>
+      </w:r>
+      <w:r>
+        <w:rPr>
+          <w:sz w:val="24"/>
+          <w:szCs w:val="24"/>
+        </w:rPr>
+        <w:t>M</w:t>
+      </w:r>
+      <w:r>
+        <w:rPr>
+          <w:sz w:val="24"/>
+          <w:szCs w:val="24"/>
+        </w:rPr>
+        <w:t xml:space="preserve">odifica” e il sistema mostra un </w:t>
       </w:r>
       <w:proofErr w:type="spellStart"/>
       <w:r>
@@ -156,7 +175,21 @@
           <w:sz w:val="24"/>
           <w:szCs w:val="24"/>
         </w:rPr>
-        <w:t xml:space="preserve"> presenta le informazioni descritte in “story card S2”.</w:t>
+        <w:t xml:space="preserve"> presenta </w:t>
+      </w:r>
+      <w:r>
+        <w:rPr>
+          <w:sz w:val="24"/>
+          <w:szCs w:val="24"/>
+        </w:rPr>
+        <w:t>i campi</w:t>
+      </w:r>
+      <w:r>
+        <w:rPr>
+          <w:sz w:val="24"/>
+          <w:szCs w:val="24"/>
+        </w:rPr>
+        <w:t xml:space="preserve"> descritte in “story card S2”.</w:t>
       </w:r>
     </w:p>
     <w:p>
@@ -179,7 +212,21 @@
           <w:szCs w:val="24"/>
         </w:rPr>
         <w:tab/>
-        <w:t>L’utente preme il tasto “modifica” oppure il tasto “Annulla”.</w:t>
+        <w:t>L’utente preme il tasto “</w:t>
+      </w:r>
+      <w:r>
+        <w:rPr>
+          <w:sz w:val="24"/>
+          <w:szCs w:val="24"/>
+        </w:rPr>
+        <w:t>Conferma</w:t>
+      </w:r>
+      <w:r>
+        <w:rPr>
+          <w:sz w:val="24"/>
+          <w:szCs w:val="24"/>
+        </w:rPr>
+        <w:t>” oppure il tasto “Annulla”.</w:t>
       </w:r>
     </w:p>
     <w:p>
@@ -202,7 +249,21 @@
           <w:szCs w:val="24"/>
         </w:rPr>
         <w:tab/>
-        <w:t>Se l’utente preme “modifiche” il sistema verifica che tutti i dati obbligatori siano stati inseriti e che tutti i dati inseriti siano formalmente corretti.</w:t>
+        <w:t>Se l’utente preme “</w:t>
+      </w:r>
+      <w:r>
+        <w:rPr>
+          <w:sz w:val="24"/>
+          <w:szCs w:val="24"/>
+        </w:rPr>
+        <w:t>Conferma</w:t>
+      </w:r>
+      <w:r>
+        <w:rPr>
+          <w:sz w:val="24"/>
+          <w:szCs w:val="24"/>
+        </w:rPr>
+        <w:t>” il sistema verifica che tutti i dati obbligatori siano stati inseriti e che tutti i dati inseriti siano formalmente corretti.</w:t>
       </w:r>
     </w:p>
     <w:p>
@@ -225,7 +286,21 @@
           <w:szCs w:val="24"/>
         </w:rPr>
         <w:tab/>
-        <w:t>Se i dati inseriti sono corretti il sistema modifica la registrazione del libro e restituisce un messaggio all’utente.</w:t>
+        <w:t xml:space="preserve">Se i dati inseriti sono corretti il sistema modifica </w:t>
+      </w:r>
+      <w:r>
+        <w:rPr>
+          <w:sz w:val="24"/>
+          <w:szCs w:val="24"/>
+        </w:rPr>
+        <w:t>i dati</w:t>
+      </w:r>
+      <w:r>
+        <w:rPr>
+          <w:sz w:val="24"/>
+          <w:szCs w:val="24"/>
+        </w:rPr>
+        <w:t xml:space="preserve"> del libro e restituisce un messaggio all’utente.</w:t>
       </w:r>
     </w:p>
     <w:p>
@@ -411,7 +486,21 @@
           <w:sz w:val="24"/>
           <w:szCs w:val="24"/>
         </w:rPr>
-        <w:t xml:space="preserve"> viene generato quando l’utente seleziona il tasto “modifica”</w:t>
+        <w:t xml:space="preserve"> viene generato quand</w:t>
+      </w:r>
+      <w:r>
+        <w:rPr>
+          <w:sz w:val="24"/>
+          <w:szCs w:val="24"/>
+        </w:rPr>
+        <w:t>o l’utente seleziona il tasto “M</w:t>
+      </w:r>
+      <w:r>
+        <w:rPr>
+          <w:sz w:val="24"/>
+          <w:szCs w:val="24"/>
+        </w:rPr>
+        <w:t>odifica”</w:t>
       </w:r>
       <w:r>
         <w:rPr>
@@ -425,7 +514,14 @@
           <w:sz w:val="24"/>
           <w:szCs w:val="24"/>
         </w:rPr>
-        <w:t>che compare accanto all’informazione del libro visualizzato a seguito di una ricerca</w:t>
+        <w:t xml:space="preserve">nella scheda </w:t>
+      </w:r>
+      <w:r>
+        <w:rPr>
+          <w:sz w:val="24"/>
+          <w:szCs w:val="24"/>
+        </w:rPr>
+        <w:t>del libro</w:t>
       </w:r>
       <w:r>
         <w:rPr>
@@ -468,7 +564,37 @@
           <w:sz w:val="24"/>
           <w:szCs w:val="24"/>
         </w:rPr>
-        <w:t xml:space="preserve"> sono presenti i campi (titolo, autore, casa editrice, anno di pubblicazione, stato del libro, ISBN)</w:t>
+        <w:t xml:space="preserve"> sono presenti gli stessi campi del </w:t>
+      </w:r>
+      <w:proofErr w:type="spellStart"/>
+      <w:r>
+        <w:rPr>
+          <w:sz w:val="24"/>
+          <w:szCs w:val="24"/>
+        </w:rPr>
+        <w:t>form</w:t>
+      </w:r>
+      <w:proofErr w:type="spellEnd"/>
+      <w:r>
+        <w:rPr>
+          <w:sz w:val="24"/>
+          <w:szCs w:val="24"/>
+        </w:rPr>
+        <w:t xml:space="preserve"> di inserimento (descritto in S2): </w:t>
+      </w:r>
+      <w:r>
+        <w:rPr>
+          <w:sz w:val="24"/>
+          <w:szCs w:val="24"/>
+        </w:rPr>
+        <w:t>titolo, autore, casa editrice, anno di pubbli</w:t>
+      </w:r>
+      <w:r>
+        <w:rPr>
+          <w:sz w:val="24"/>
+          <w:szCs w:val="24"/>
+        </w:rPr>
+        <w:t>cazione, stato del libro, ISBN</w:t>
       </w:r>
       <w:r>
         <w:rPr>
@@ -495,13 +621,6 @@
           <w:sz w:val="24"/>
           <w:szCs w:val="24"/>
         </w:rPr>
-        <w:t xml:space="preserve"> </w:t>
-      </w:r>
-      <w:r>
-        <w:rPr>
-          <w:sz w:val="24"/>
-          <w:szCs w:val="24"/>
-        </w:rPr>
         <w:t>Si può selezionare il campo da modificare.</w:t>
       </w:r>
     </w:p>
@@ -538,7 +657,14 @@
           <w:sz w:val="24"/>
           <w:szCs w:val="24"/>
         </w:rPr>
-        <w:t xml:space="preserve"> termina con due tasti “conferma” </w:t>
+        <w:t xml:space="preserve"> termina con due tasti “</w:t>
+      </w:r>
+      <w:r>
+        <w:rPr>
+          <w:sz w:val="24"/>
+          <w:szCs w:val="24"/>
+        </w:rPr>
+        <w:t xml:space="preserve">Conferma” </w:t>
       </w:r>
       <w:proofErr w:type="gramStart"/>
       <w:r>
@@ -554,7 +680,14 @@
           <w:sz w:val="24"/>
           <w:szCs w:val="24"/>
         </w:rPr>
-        <w:t>annulla”.</w:t>
+        <w:t>A</w:t>
+      </w:r>
+      <w:r>
+        <w:rPr>
+          <w:sz w:val="24"/>
+          <w:szCs w:val="24"/>
+        </w:rPr>
+        <w:t>nnulla”.</w:t>
       </w:r>
     </w:p>
     <w:p>
@@ -574,7 +707,28 @@
           <w:sz w:val="24"/>
           <w:szCs w:val="24"/>
         </w:rPr>
-        <w:t>Una volta effettuata la modifica viene confermata con il pulsante “conferma”.</w:t>
+        <w:t>Una volta effettuata la modifica viene confermata con il pulsante “</w:t>
+      </w:r>
+      <w:r>
+        <w:rPr>
+          <w:sz w:val="24"/>
+          <w:szCs w:val="24"/>
+        </w:rPr>
+        <w:t>C</w:t>
+      </w:r>
+      <w:r>
+        <w:rPr>
+          <w:sz w:val="24"/>
+          <w:szCs w:val="24"/>
+        </w:rPr>
+        <w:t>onferma”.</w:t>
+      </w:r>
+      <w:r>
+        <w:rPr>
+          <w:sz w:val="24"/>
+          <w:szCs w:val="24"/>
+        </w:rPr>
+        <w:t xml:space="preserve"> </w:t>
       </w:r>
     </w:p>
     <w:p>
@@ -594,7 +748,21 @@
           <w:sz w:val="24"/>
           <w:szCs w:val="24"/>
         </w:rPr>
-        <w:t>Se l’utente preme il tasto “annulla”</w:t>
+        <w:t>Se l’utente preme il tasto “</w:t>
+      </w:r>
+      <w:r>
+        <w:rPr>
+          <w:sz w:val="24"/>
+          <w:szCs w:val="24"/>
+        </w:rPr>
+        <w:t>A</w:t>
+      </w:r>
+      <w:r>
+        <w:rPr>
+          <w:sz w:val="24"/>
+          <w:szCs w:val="24"/>
+        </w:rPr>
+        <w:t>nnulla”</w:t>
       </w:r>
       <w:r>
         <w:rPr>
@@ -615,15 +783,7 @@
           <w:sz w:val="24"/>
           <w:szCs w:val="24"/>
         </w:rPr>
-        <w:t xml:space="preserve">difiche non vengono </w:t>
-      </w:r>
-      <w:proofErr w:type="gramStart"/>
-      <w:r>
-        <w:rPr>
-          <w:sz w:val="24"/>
-          <w:szCs w:val="24"/>
-        </w:rPr>
-        <w:t>confermate</w:t>
+        <w:t>difiche non vengono confermate</w:t>
       </w:r>
       <w:r>
         <w:rPr>
@@ -637,22 +797,7 @@
           <w:sz w:val="24"/>
           <w:szCs w:val="24"/>
         </w:rPr>
-        <w:t xml:space="preserve"> </w:t>
-      </w:r>
-      <w:r>
-        <w:rPr>
-          <w:sz w:val="24"/>
-          <w:szCs w:val="24"/>
-        </w:rPr>
-        <w:t xml:space="preserve"> si</w:t>
-      </w:r>
-      <w:proofErr w:type="gramEnd"/>
-      <w:r>
-        <w:rPr>
-          <w:sz w:val="24"/>
-          <w:szCs w:val="24"/>
-        </w:rPr>
-        <w:t xml:space="preserve"> torna alla schermata precedente.</w:t>
+        <w:t xml:space="preserve"> si torna alla schermata precedente.</w:t>
       </w:r>
     </w:p>
     <w:p>
@@ -682,7 +827,14 @@
           <w:sz w:val="24"/>
           <w:szCs w:val="24"/>
         </w:rPr>
-        <w:t>verifica i dati modificati da utente</w:t>
+        <w:t>V</w:t>
+      </w:r>
+      <w:r>
+        <w:rPr>
+          <w:sz w:val="24"/>
+          <w:szCs w:val="24"/>
+        </w:rPr>
+        <w:t>erifica i dati modificati da utente</w:t>
       </w:r>
     </w:p>
     <w:p>
@@ -718,7 +870,21 @@
           <w:sz w:val="24"/>
           <w:szCs w:val="24"/>
         </w:rPr>
-        <w:t xml:space="preserve"> preme il tasto “conferma</w:t>
+        <w:t xml:space="preserve"> preme il tasto “</w:t>
+      </w:r>
+      <w:r>
+        <w:rPr>
+          <w:sz w:val="24"/>
+          <w:szCs w:val="24"/>
+        </w:rPr>
+        <w:t>C</w:t>
+      </w:r>
+      <w:r>
+        <w:rPr>
+          <w:sz w:val="24"/>
+          <w:szCs w:val="24"/>
+        </w:rPr>
+        <w:t>onferma</w:t>
       </w:r>
       <w:r>
         <w:rPr>
@@ -745,7 +911,22 @@
           <w:sz w:val="24"/>
           <w:szCs w:val="24"/>
         </w:rPr>
-        <w:t>Viene verificato che ogni valore inserito</w:t>
+        <w:lastRenderedPageBreak/>
+        <w:t xml:space="preserve">Viene verificato </w:t>
+      </w:r>
+      <w:r>
+        <w:rPr>
+          <w:sz w:val="24"/>
+          <w:szCs w:val="24"/>
+        </w:rPr>
+        <w:t xml:space="preserve">che i campi obbligatori siano stati inseriti e </w:t>
+      </w:r>
+      <w:r>
+        <w:rPr>
+          <w:sz w:val="24"/>
+          <w:szCs w:val="24"/>
+        </w:rPr>
+        <w:t>che ogni valore inserito</w:t>
       </w:r>
       <w:r>
         <w:rPr>
@@ -759,15 +940,39 @@
           <w:sz w:val="24"/>
           <w:szCs w:val="24"/>
         </w:rPr>
-        <w:t xml:space="preserve"> rispetti il suo dominio. In caso contrario i campi errati vengono segnalati all’utente.</w:t>
-      </w:r>
+        <w:t xml:space="preserve"> rispetti il suo dominio</w:t>
+      </w:r>
+      <w:r>
+        <w:rPr>
+          <w:sz w:val="24"/>
+          <w:szCs w:val="24"/>
+        </w:rPr>
+        <w:t xml:space="preserve"> (vedi regole descritte in S2)</w:t>
+      </w:r>
+      <w:r>
+        <w:rPr>
+          <w:sz w:val="24"/>
+          <w:szCs w:val="24"/>
+        </w:rPr>
+        <w:t>. In caso contrario i campi errati vengono segnalati all’utente.</w:t>
+      </w:r>
+    </w:p>
+    <w:p>
+      <w:pPr>
+        <w:pStyle w:val="Paragrafoelenco"/>
+        <w:ind w:left="1080"/>
+        <w:rPr>
+          <w:sz w:val="24"/>
+          <w:szCs w:val="24"/>
+        </w:rPr>
+      </w:pPr>
     </w:p>
     <w:p>
       <w:pPr>
         <w:pStyle w:val="Paragrafoelenco"/>
         <w:numPr>
           <w:ilvl w:val="0"/>
-          <w:numId w:val="2"/>
+          <w:numId w:val="1"/>
         </w:numPr>
         <w:rPr>
           <w:sz w:val="24"/>
@@ -779,180 +984,61 @@
           <w:sz w:val="24"/>
           <w:szCs w:val="24"/>
         </w:rPr>
-        <w:t>Il titolo deve essere una stringa e deve contenere numeri e caratteri speciali.</w:t>
-      </w:r>
+        <w:t>Inserimento dei dati modificati</w:t>
+      </w:r>
+    </w:p>
+    <w:p>
+      <w:pPr>
+        <w:pStyle w:val="Paragrafoelenco"/>
+        <w:rPr>
+          <w:sz w:val="24"/>
+          <w:szCs w:val="24"/>
+        </w:rPr>
+      </w:pPr>
+      <w:bookmarkStart w:id="0" w:name="_GoBack"/>
+      <w:bookmarkEnd w:id="0"/>
     </w:p>
     <w:p>
       <w:pPr>
         <w:pStyle w:val="Paragrafoelenco"/>
         <w:numPr>
-          <w:ilvl w:val="0"/>
-          <w:numId w:val="2"/>
+          <w:ilvl w:val="1"/>
+          <w:numId w:val="1"/>
         </w:numPr>
-        <w:rPr>
-          <w:sz w:val="24"/>
-          <w:szCs w:val="24"/>
-        </w:rPr>
-      </w:pPr>
-      <w:r>
-        <w:rPr>
-          <w:sz w:val="24"/>
-          <w:szCs w:val="24"/>
-        </w:rPr>
-        <w:lastRenderedPageBreak/>
-        <w:t>Nome e Cognome di ogni autore deve essere u</w:t>
-      </w:r>
-      <w:r>
-        <w:rPr>
-          <w:sz w:val="24"/>
-          <w:szCs w:val="24"/>
-        </w:rPr>
-        <w:t xml:space="preserve">na stringa </w:t>
-      </w:r>
-      <w:proofErr w:type="gramStart"/>
-      <w:r>
-        <w:rPr>
-          <w:sz w:val="24"/>
-          <w:szCs w:val="24"/>
-        </w:rPr>
-        <w:t xml:space="preserve">contenente </w:t>
-      </w:r>
-      <w:r>
-        <w:rPr>
-          <w:sz w:val="24"/>
-          <w:szCs w:val="24"/>
-        </w:rPr>
-        <w:t xml:space="preserve"> solo</w:t>
-      </w:r>
-      <w:proofErr w:type="gramEnd"/>
-      <w:r>
-        <w:rPr>
-          <w:sz w:val="24"/>
-          <w:szCs w:val="24"/>
-        </w:rPr>
-        <w:t xml:space="preserve"> lettere.</w:t>
+      </w:pPr>
+      <w:r>
+        <w:t>Questa procedura viene eseguita quando l’utente seleziona il tasto “</w:t>
+      </w:r>
+      <w:r>
+        <w:t>Conferma</w:t>
+      </w:r>
+      <w:r>
+        <w:t>” e a valle della verifica dei dati inseriti dall’utente.</w:t>
       </w:r>
     </w:p>
     <w:p>
       <w:pPr>
         <w:pStyle w:val="Paragrafoelenco"/>
         <w:numPr>
-          <w:ilvl w:val="0"/>
-          <w:numId w:val="2"/>
+          <w:ilvl w:val="1"/>
+          <w:numId w:val="1"/>
         </w:numPr>
-        <w:rPr>
-          <w:sz w:val="24"/>
-          <w:szCs w:val="24"/>
-        </w:rPr>
-      </w:pPr>
-      <w:r>
-        <w:rPr>
-          <w:sz w:val="24"/>
-          <w:szCs w:val="24"/>
-        </w:rPr>
-        <w:t>La casa editrice, se indicata, deve essere una stringa che non deve contenere caratteri speciali</w:t>
+      </w:pPr>
+      <w:r>
+        <w:t xml:space="preserve">Il sistema verifica che non vi sia un libro già esistente e con lo stesso titolo. Se un libro con lo stesso titolo esiste già, viene chiesto all’utente di confermare l’inserimento. </w:t>
       </w:r>
     </w:p>
     <w:p>
       <w:pPr>
         <w:pStyle w:val="Paragrafoelenco"/>
         <w:numPr>
-          <w:ilvl w:val="0"/>
-          <w:numId w:val="2"/>
+          <w:ilvl w:val="1"/>
+          <w:numId w:val="1"/>
         </w:numPr>
-        <w:rPr>
-          <w:sz w:val="24"/>
-          <w:szCs w:val="24"/>
-        </w:rPr>
-      </w:pPr>
-      <w:r>
-        <w:rPr>
-          <w:sz w:val="24"/>
-          <w:szCs w:val="24"/>
-        </w:rPr>
-        <w:t>L’anno di pubblicazione, se indicato, deve essere un numero intero di al più 4 cifre e inferiore o uguale all’anno corrente.</w:t>
-      </w:r>
-    </w:p>
-    <w:p>
-      <w:pPr>
-        <w:pStyle w:val="Paragrafoelenco"/>
-        <w:numPr>
-          <w:ilvl w:val="0"/>
-          <w:numId w:val="2"/>
-        </w:numPr>
-        <w:rPr>
-          <w:sz w:val="24"/>
-          <w:szCs w:val="24"/>
-        </w:rPr>
-      </w:pPr>
-      <w:r>
-        <w:rPr>
-          <w:sz w:val="24"/>
-          <w:szCs w:val="24"/>
-        </w:rPr>
-        <w:t>L</w:t>
-      </w:r>
-      <w:r>
-        <w:rPr>
-          <w:sz w:val="24"/>
-          <w:szCs w:val="24"/>
-        </w:rPr>
-        <w:t>o</w:t>
-      </w:r>
-      <w:r>
-        <w:rPr>
-          <w:sz w:val="24"/>
-          <w:szCs w:val="24"/>
-        </w:rPr>
-        <w:t xml:space="preserve"> stato del libro, se indicato, deve coincidere con uno dei valori indicati in Tabella 2</w:t>
-      </w:r>
-    </w:p>
-    <w:p>
-      <w:pPr>
-        <w:pStyle w:val="Paragrafoelenco"/>
-        <w:numPr>
-          <w:ilvl w:val="0"/>
-          <w:numId w:val="2"/>
-        </w:numPr>
-        <w:rPr>
-          <w:sz w:val="24"/>
-          <w:szCs w:val="24"/>
-        </w:rPr>
-      </w:pPr>
-      <w:r>
-        <w:rPr>
-          <w:sz w:val="24"/>
-          <w:szCs w:val="24"/>
-        </w:rPr>
-        <w:t xml:space="preserve">Il codice ISBN, se indicato, deve essere un codice corretto, ovvero un numero di 13 cifre </w:t>
-      </w:r>
-    </w:p>
-    <w:p>
-      <w:pPr>
-        <w:ind w:left="720"/>
-        <w:rPr>
-          <w:sz w:val="24"/>
-          <w:szCs w:val="24"/>
-        </w:rPr>
-      </w:pPr>
-    </w:p>
-    <w:p>
-      <w:pPr>
-        <w:ind w:left="720"/>
-        <w:rPr>
-          <w:sz w:val="24"/>
-          <w:szCs w:val="24"/>
-        </w:rPr>
-      </w:pPr>
-    </w:p>
-    <w:p>
-      <w:pPr>
-        <w:ind w:left="720"/>
-        <w:rPr>
-          <w:sz w:val="24"/>
-          <w:szCs w:val="24"/>
-        </w:rPr>
-      </w:pPr>
+      </w:pPr>
+      <w:r>
+        <w:t>Se l’inserimento è confermato (non esiste già un libro con lo stesso titolo, o l’utente ha esplicitamente confermato l’inserimento), i dati del libro vengono registrati nel database.</w:t>
+      </w:r>
     </w:p>
     <w:p>
       <w:pPr>
@@ -1033,9 +1119,95 @@
 <file path=word/numbering.xml><?xml version="1.0" encoding="utf-8"?>
 <w:numbering xmlns:wpc="http://schemas.microsoft.com/office/word/2010/wordprocessingCanvas" xmlns:cx="http://schemas.microsoft.com/office/drawing/2014/chartex" xmlns:cx1="http://schemas.microsoft.com/office/drawing/2015/9/8/chartex" xmlns:mc="http://schemas.openxmlformats.org/markup-compatibility/2006" xmlns:o="urn:schemas-microsoft-com:office:office" xmlns:r="http://schemas.openxmlformats.org/officeDocument/2006/relationships" xmlns:m="http://schemas.openxmlformats.org/officeDocument/2006/math" xmlns:v="urn:schemas-microsoft-com:vml" xmlns:wp14="http://schemas.microsoft.com/office/word/2010/wordprocessingDrawing" xmlns:wp="http://schemas.openxmlformats.org/drawingml/2006/wordprocessingDrawing" xmlns:w10="urn:schemas-microsoft-com:office:word" xmlns:w="http://schemas.openxmlformats.org/wordprocessingml/2006/main" xmlns:w14="http://schemas.microsoft.com/office/word/2010/wordml" xmlns:w15="http://schemas.microsoft.com/office/word/2012/wordml" xmlns:w16se="http://schemas.microsoft.com/office/word/2015/wordml/symex" xmlns:wpg="http://schemas.microsoft.com/office/word/2010/wordprocessingGroup" xmlns:wpi="http://schemas.microsoft.com/office/word/2010/wordprocessingInk" xmlns:wne="http://schemas.microsoft.com/office/word/2006/wordml" xmlns:wps="http://schemas.microsoft.com/office/word/2010/wordprocessingShape" mc:Ignorable="w14 w15 w16se wp14">
   <w:abstractNum w:abstractNumId="0" w15:restartNumberingAfterBreak="0">
+    <w:nsid w:val="16AA3AAD"/>
+    <w:multiLevelType w:val="multilevel"/>
+    <w:tmpl w:val="0410001D"/>
+    <w:lvl w:ilvl="0">
+      <w:start w:val="1"/>
+      <w:numFmt w:val="decimal"/>
+      <w:lvlText w:val="%1)"/>
+      <w:lvlJc w:val="left"/>
+      <w:pPr>
+        <w:ind w:left="360" w:hanging="360"/>
+      </w:pPr>
+    </w:lvl>
+    <w:lvl w:ilvl="1">
+      <w:start w:val="1"/>
+      <w:numFmt w:val="lowerLetter"/>
+      <w:lvlText w:val="%2)"/>
+      <w:lvlJc w:val="left"/>
+      <w:pPr>
+        <w:ind w:left="720" w:hanging="360"/>
+      </w:pPr>
+    </w:lvl>
+    <w:lvl w:ilvl="2">
+      <w:start w:val="1"/>
+      <w:numFmt w:val="lowerRoman"/>
+      <w:lvlText w:val="%3)"/>
+      <w:lvlJc w:val="left"/>
+      <w:pPr>
+        <w:ind w:left="1080" w:hanging="360"/>
+      </w:pPr>
+    </w:lvl>
+    <w:lvl w:ilvl="3">
+      <w:start w:val="1"/>
+      <w:numFmt w:val="decimal"/>
+      <w:lvlText w:val="(%4)"/>
+      <w:lvlJc w:val="left"/>
+      <w:pPr>
+        <w:ind w:left="1440" w:hanging="360"/>
+      </w:pPr>
+    </w:lvl>
+    <w:lvl w:ilvl="4">
+      <w:start w:val="1"/>
+      <w:numFmt w:val="lowerLetter"/>
+      <w:lvlText w:val="(%5)"/>
+      <w:lvlJc w:val="left"/>
+      <w:pPr>
+        <w:ind w:left="1800" w:hanging="360"/>
+      </w:pPr>
+    </w:lvl>
+    <w:lvl w:ilvl="5">
+      <w:start w:val="1"/>
+      <w:numFmt w:val="lowerRoman"/>
+      <w:lvlText w:val="(%6)"/>
+      <w:lvlJc w:val="left"/>
+      <w:pPr>
+        <w:ind w:left="2160" w:hanging="360"/>
+      </w:pPr>
+    </w:lvl>
+    <w:lvl w:ilvl="6">
+      <w:start w:val="1"/>
+      <w:numFmt w:val="decimal"/>
+      <w:lvlText w:val="%7."/>
+      <w:lvlJc w:val="left"/>
+      <w:pPr>
+        <w:ind w:left="2520" w:hanging="360"/>
+      </w:pPr>
+    </w:lvl>
+    <w:lvl w:ilvl="7">
+      <w:start w:val="1"/>
+      <w:numFmt w:val="lowerLetter"/>
+      <w:lvlText w:val="%8."/>
+      <w:lvlJc w:val="left"/>
+      <w:pPr>
+        <w:ind w:left="2880" w:hanging="360"/>
+      </w:pPr>
+    </w:lvl>
+    <w:lvl w:ilvl="8">
+      <w:start w:val="1"/>
+      <w:numFmt w:val="lowerRoman"/>
+      <w:lvlText w:val="%9."/>
+      <w:lvlJc w:val="left"/>
+      <w:pPr>
+        <w:ind w:left="3240" w:hanging="360"/>
+      </w:pPr>
+    </w:lvl>
+  </w:abstractNum>
+  <w:abstractNum w:abstractNumId="1" w15:restartNumberingAfterBreak="0">
     <w:nsid w:val="398862F3"/>
     <w:multiLevelType w:val="hybridMultilevel"/>
-    <w:tmpl w:val="56EACC8C"/>
+    <w:tmpl w:val="AB2663C4"/>
     <w:lvl w:ilvl="0" w:tplc="5574AD48">
       <w:start w:val="1"/>
       <w:numFmt w:val="lowerLetter"/>
@@ -1121,7 +1293,7 @@
       </w:pPr>
     </w:lvl>
   </w:abstractNum>
-  <w:abstractNum w:abstractNumId="1" w15:restartNumberingAfterBreak="0">
+  <w:abstractNum w:abstractNumId="2" w15:restartNumberingAfterBreak="0">
     <w:nsid w:val="4F0C4D5D"/>
     <w:multiLevelType w:val="hybridMultilevel"/>
     <w:tmpl w:val="7D3E3CDE"/>
@@ -1234,10 +1406,10 @@
       </w:rPr>
     </w:lvl>
   </w:abstractNum>
-  <w:abstractNum w:abstractNumId="2" w15:restartNumberingAfterBreak="0">
+  <w:abstractNum w:abstractNumId="3" w15:restartNumberingAfterBreak="0">
     <w:nsid w:val="7B217FD2"/>
     <w:multiLevelType w:val="hybridMultilevel"/>
-    <w:tmpl w:val="9E022188"/>
+    <w:tmpl w:val="EE7CC40E"/>
     <w:lvl w:ilvl="0" w:tplc="0410000F">
       <w:start w:val="1"/>
       <w:numFmt w:val="decimal"/>
@@ -1250,14 +1422,17 @@
         <w:rFonts w:hint="default"/>
       </w:rPr>
     </w:lvl>
-    <w:lvl w:ilvl="1" w:tplc="04100019" w:tentative="1">
+    <w:lvl w:ilvl="1" w:tplc="C85AB35A">
       <w:start w:val="1"/>
       <w:numFmt w:val="lowerLetter"/>
-      <w:lvlText w:val="%2."/>
+      <w:lvlText w:val="%2-"/>
       <w:lvlJc w:val="left"/>
       <w:pPr>
         <w:ind w:left="1440" w:hanging="360"/>
       </w:pPr>
+      <w:rPr>
+        <w:rFonts w:asciiTheme="minorHAnsi" w:eastAsiaTheme="minorHAnsi" w:hAnsiTheme="minorHAnsi" w:cstheme="minorBidi"/>
+      </w:rPr>
     </w:lvl>
     <w:lvl w:ilvl="2" w:tplc="0410001B" w:tentative="1">
       <w:start w:val="1"/>
@@ -1324,13 +1499,16 @@
     </w:lvl>
   </w:abstractNum>
   <w:num w:numId="1">
+    <w:abstractNumId w:val="3"/>
+  </w:num>
+  <w:num w:numId="2">
+    <w:abstractNumId w:val="1"/>
+  </w:num>
+  <w:num w:numId="3">
     <w:abstractNumId w:val="2"/>
   </w:num>
-  <w:num w:numId="2">
+  <w:num w:numId="4">
     <w:abstractNumId w:val="0"/>
-  </w:num>
-  <w:num w:numId="3">
-    <w:abstractNumId w:val="1"/>
   </w:num>
 </w:numbering>
 </file>

</xml_diff>